<commit_message>
Atualização - projeto Calculadora
Terminou
</commit_message>
<xml_diff>
--- a/Projeto Calculadora/Calculadora-Conceitos.docx
+++ b/Projeto Calculadora/Calculadora-Conceitos.docx
@@ -632,6 +632,137 @@
         <w:t>Outline: none (Para sumir aquela marcação azul quando clicamos com o mouse)</w:t>
       </w:r>
     </w:p>
+    <w:p>
+      <w:pPr>
+        <w:pStyle w:val="PargrafodaLista"/>
+        <w:numPr>
+          <w:ilvl w:val="1"/>
+          <w:numId w:val="6"/>
+        </w:numPr>
+      </w:pPr>
+      <w:r>
+        <w:t>Foi criado um .button:active{background-color: #ccc} para definir o estilo do botão depois que clicamos, no caso, o botão ficará mais escuro</w:t>
+      </w:r>
+    </w:p>
+    <w:p>
+      <w:pPr>
+        <w:pStyle w:val="PargrafodaLista"/>
+        <w:numPr>
+          <w:ilvl w:val="1"/>
+          <w:numId w:val="6"/>
+        </w:numPr>
+      </w:pPr>
+      <w:r>
+        <w:t>Iremos criar o estilo para a classe double e triple para definir o span dos botões (quantas colunas o botão ocupará)</w:t>
+      </w:r>
+    </w:p>
+    <w:p>
+      <w:pPr>
+        <w:pStyle w:val="PargrafodaLista"/>
+        <w:ind w:left="1080"/>
+      </w:pPr>
+      <w:r>
+        <w:rPr>
+          <w:noProof/>
+        </w:rPr>
+        <w:drawing>
+          <wp:inline distT="0" distB="0" distL="0" distR="0" wp14:anchorId="6346BA19" wp14:editId="0EF4E5C8">
+            <wp:extent cx="1457325" cy="955043"/>
+            <wp:effectExtent l="0" t="0" r="0" b="0"/>
+            <wp:docPr id="5" name="Imagem 5"/>
+            <wp:cNvGraphicFramePr>
+              <a:graphicFrameLocks xmlns:a="http://schemas.openxmlformats.org/drawingml/2006/main" noChangeAspect="1"/>
+            </wp:cNvGraphicFramePr>
+            <a:graphic xmlns:a="http://schemas.openxmlformats.org/drawingml/2006/main">
+              <a:graphicData uri="http://schemas.openxmlformats.org/drawingml/2006/picture">
+                <pic:pic xmlns:pic="http://schemas.openxmlformats.org/drawingml/2006/picture">
+                  <pic:nvPicPr>
+                    <pic:cNvPr id="1" name=""/>
+                    <pic:cNvPicPr/>
+                  </pic:nvPicPr>
+                  <pic:blipFill>
+                    <a:blip r:embed="rId9"/>
+                    <a:stretch>
+                      <a:fillRect/>
+                    </a:stretch>
+                  </pic:blipFill>
+                  <pic:spPr>
+                    <a:xfrm>
+                      <a:off x="0" y="0"/>
+                      <a:ext cx="1468485" cy="962357"/>
+                    </a:xfrm>
+                    <a:prstGeom prst="rect">
+                      <a:avLst/>
+                    </a:prstGeom>
+                  </pic:spPr>
+                </pic:pic>
+              </a:graphicData>
+            </a:graphic>
+          </wp:inline>
+        </w:drawing>
+      </w:r>
+    </w:p>
+    <w:p>
+      <w:pPr>
+        <w:pStyle w:val="PargrafodaLista"/>
+        <w:numPr>
+          <w:ilvl w:val="1"/>
+          <w:numId w:val="6"/>
+        </w:numPr>
+      </w:pPr>
+      <w:r>
+        <w:t>Iremos criar um estilo para a classe .operations, que são os botões de operação de cor alaranjada</w:t>
+      </w:r>
+      <w:r>
+        <w:t>, e iremos definir a mudança de cor assim que clicamos no botão</w:t>
+      </w:r>
+    </w:p>
+    <w:p>
+      <w:pPr>
+        <w:pStyle w:val="PargrafodaLista"/>
+        <w:ind w:left="1080"/>
+      </w:pPr>
+      <w:r>
+        <w:rPr>
+          <w:noProof/>
+        </w:rPr>
+        <w:drawing>
+          <wp:inline distT="0" distB="0" distL="0" distR="0" wp14:anchorId="64361B2D" wp14:editId="0ABD810A">
+            <wp:extent cx="2552700" cy="1400175"/>
+            <wp:effectExtent l="0" t="0" r="0" b="9525"/>
+            <wp:docPr id="6" name="Imagem 6"/>
+            <wp:cNvGraphicFramePr>
+              <a:graphicFrameLocks xmlns:a="http://schemas.openxmlformats.org/drawingml/2006/main" noChangeAspect="1"/>
+            </wp:cNvGraphicFramePr>
+            <a:graphic xmlns:a="http://schemas.openxmlformats.org/drawingml/2006/main">
+              <a:graphicData uri="http://schemas.openxmlformats.org/drawingml/2006/picture">
+                <pic:pic xmlns:pic="http://schemas.openxmlformats.org/drawingml/2006/picture">
+                  <pic:nvPicPr>
+                    <pic:cNvPr id="1" name=""/>
+                    <pic:cNvPicPr/>
+                  </pic:nvPicPr>
+                  <pic:blipFill>
+                    <a:blip r:embed="rId10"/>
+                    <a:stretch>
+                      <a:fillRect/>
+                    </a:stretch>
+                  </pic:blipFill>
+                  <pic:spPr>
+                    <a:xfrm>
+                      <a:off x="0" y="0"/>
+                      <a:ext cx="2552700" cy="1400175"/>
+                    </a:xfrm>
+                    <a:prstGeom prst="rect">
+                      <a:avLst/>
+                    </a:prstGeom>
+                  </pic:spPr>
+                </pic:pic>
+              </a:graphicData>
+            </a:graphic>
+          </wp:inline>
+        </w:drawing>
+      </w:r>
+    </w:p>
     <w:p/>
     <w:p>
       <w:pPr>
@@ -827,18 +958,1867 @@
           <w:sz w:val="26"/>
           <w:szCs w:val="26"/>
         </w:rPr>
+        <w:lastRenderedPageBreak/>
         <w:t>Quanto menor o número de states em uma aplicação, melhor, se for possível criar um export default props =&gt; para exportar os componente.</w:t>
       </w:r>
     </w:p>
     <w:p>
       <w:pPr>
         <w:pStyle w:val="PargrafodaLista"/>
+        <w:numPr>
+          <w:ilvl w:val="0"/>
+          <w:numId w:val="4"/>
+        </w:numPr>
+        <w:rPr>
+          <w:sz w:val="26"/>
+          <w:szCs w:val="26"/>
+        </w:rPr>
+      </w:pPr>
+      <w:r>
+        <w:rPr>
+          <w:sz w:val="26"/>
+          <w:szCs w:val="26"/>
+        </w:rPr>
+        <w:t>No componente Button.jsx iremos aplicar o conceito de denominação de classe por condição, tem dois jeitos de fazermos isso:</w:t>
+      </w:r>
+    </w:p>
+    <w:p>
+      <w:pPr>
+        <w:pStyle w:val="PargrafodaLista"/>
+        <w:numPr>
+          <w:ilvl w:val="1"/>
+          <w:numId w:val="4"/>
+        </w:numPr>
+        <w:rPr>
+          <w:sz w:val="26"/>
+          <w:szCs w:val="26"/>
+        </w:rPr>
+      </w:pPr>
+      <w:r>
+        <w:rPr>
+          <w:noProof/>
+        </w:rPr>
+        <w:drawing>
+          <wp:inline distT="0" distB="0" distL="0" distR="0" wp14:anchorId="50231C45" wp14:editId="2A25E755">
+            <wp:extent cx="2990850" cy="1014873"/>
+            <wp:effectExtent l="0" t="0" r="0" b="0"/>
+            <wp:docPr id="7" name="Imagem 7"/>
+            <wp:cNvGraphicFramePr>
+              <a:graphicFrameLocks xmlns:a="http://schemas.openxmlformats.org/drawingml/2006/main" noChangeAspect="1"/>
+            </wp:cNvGraphicFramePr>
+            <a:graphic xmlns:a="http://schemas.openxmlformats.org/drawingml/2006/main">
+              <a:graphicData uri="http://schemas.openxmlformats.org/drawingml/2006/picture">
+                <pic:pic xmlns:pic="http://schemas.openxmlformats.org/drawingml/2006/picture">
+                  <pic:nvPicPr>
+                    <pic:cNvPr id="1" name=""/>
+                    <pic:cNvPicPr/>
+                  </pic:nvPicPr>
+                  <pic:blipFill>
+                    <a:blip r:embed="rId11"/>
+                    <a:stretch>
+                      <a:fillRect/>
+                    </a:stretch>
+                  </pic:blipFill>
+                  <pic:spPr>
+                    <a:xfrm>
+                      <a:off x="0" y="0"/>
+                      <a:ext cx="3021503" cy="1025274"/>
+                    </a:xfrm>
+                    <a:prstGeom prst="rect">
+                      <a:avLst/>
+                    </a:prstGeom>
+                  </pic:spPr>
+                </pic:pic>
+              </a:graphicData>
+            </a:graphic>
+          </wp:inline>
+        </w:drawing>
+      </w:r>
+    </w:p>
+    <w:p>
+      <w:pPr>
+        <w:pStyle w:val="PargrafodaLista"/>
+        <w:numPr>
+          <w:ilvl w:val="1"/>
+          <w:numId w:val="4"/>
+        </w:numPr>
+        <w:rPr>
+          <w:sz w:val="26"/>
+          <w:szCs w:val="26"/>
+        </w:rPr>
+      </w:pPr>
+      <w:r>
+        <w:rPr>
+          <w:noProof/>
+        </w:rPr>
+        <w:drawing>
+          <wp:inline distT="0" distB="0" distL="0" distR="0" wp14:anchorId="431CF76A" wp14:editId="2D24A605">
+            <wp:extent cx="3543300" cy="885825"/>
+            <wp:effectExtent l="0" t="0" r="0" b="9525"/>
+            <wp:docPr id="8" name="Imagem 8"/>
+            <wp:cNvGraphicFramePr>
+              <a:graphicFrameLocks xmlns:a="http://schemas.openxmlformats.org/drawingml/2006/main" noChangeAspect="1"/>
+            </wp:cNvGraphicFramePr>
+            <a:graphic xmlns:a="http://schemas.openxmlformats.org/drawingml/2006/main">
+              <a:graphicData uri="http://schemas.openxmlformats.org/drawingml/2006/picture">
+                <pic:pic xmlns:pic="http://schemas.openxmlformats.org/drawingml/2006/picture">
+                  <pic:nvPicPr>
+                    <pic:cNvPr id="1" name=""/>
+                    <pic:cNvPicPr/>
+                  </pic:nvPicPr>
+                  <pic:blipFill>
+                    <a:blip r:embed="rId12"/>
+                    <a:stretch>
+                      <a:fillRect/>
+                    </a:stretch>
+                  </pic:blipFill>
+                  <pic:spPr>
+                    <a:xfrm>
+                      <a:off x="0" y="0"/>
+                      <a:ext cx="3627980" cy="906995"/>
+                    </a:xfrm>
+                    <a:prstGeom prst="rect">
+                      <a:avLst/>
+                    </a:prstGeom>
+                  </pic:spPr>
+                </pic:pic>
+              </a:graphicData>
+            </a:graphic>
+          </wp:inline>
+        </w:drawing>
+      </w:r>
+    </w:p>
+    <w:p>
+      <w:pPr>
+        <w:pStyle w:val="PargrafodaLista"/>
+        <w:numPr>
+          <w:ilvl w:val="0"/>
+          <w:numId w:val="4"/>
+        </w:numPr>
+        <w:rPr>
+          <w:sz w:val="26"/>
+          <w:szCs w:val="26"/>
+        </w:rPr>
+      </w:pPr>
+      <w:r>
+        <w:rPr>
+          <w:sz w:val="26"/>
+          <w:szCs w:val="26"/>
+        </w:rPr>
+        <w:t>O evento de clique em Button.jsx irá retornar o valor presente no componente</w:t>
+      </w:r>
+      <w:r>
+        <w:rPr>
+          <w:sz w:val="26"/>
+          <w:szCs w:val="26"/>
+        </w:rPr>
+        <w:t>:</w:t>
+      </w:r>
+    </w:p>
+    <w:p>
+      <w:pPr>
+        <w:pStyle w:val="PargrafodaLista"/>
+        <w:numPr>
+          <w:ilvl w:val="1"/>
+          <w:numId w:val="4"/>
+        </w:numPr>
+        <w:rPr>
+          <w:sz w:val="26"/>
+          <w:szCs w:val="26"/>
+        </w:rPr>
+      </w:pPr>
+      <w:r>
+        <w:rPr>
+          <w:noProof/>
+        </w:rPr>
+        <w:drawing>
+          <wp:inline distT="0" distB="0" distL="0" distR="0" wp14:anchorId="3F12D43B" wp14:editId="5064B379">
+            <wp:extent cx="4257675" cy="161925"/>
+            <wp:effectExtent l="0" t="0" r="9525" b="9525"/>
+            <wp:docPr id="11" name="Imagem 11"/>
+            <wp:cNvGraphicFramePr>
+              <a:graphicFrameLocks xmlns:a="http://schemas.openxmlformats.org/drawingml/2006/main" noChangeAspect="1"/>
+            </wp:cNvGraphicFramePr>
+            <a:graphic xmlns:a="http://schemas.openxmlformats.org/drawingml/2006/main">
+              <a:graphicData uri="http://schemas.openxmlformats.org/drawingml/2006/picture">
+                <pic:pic xmlns:pic="http://schemas.openxmlformats.org/drawingml/2006/picture">
+                  <pic:nvPicPr>
+                    <pic:cNvPr id="1" name=""/>
+                    <pic:cNvPicPr/>
+                  </pic:nvPicPr>
+                  <pic:blipFill>
+                    <a:blip r:embed="rId13"/>
+                    <a:stretch>
+                      <a:fillRect/>
+                    </a:stretch>
+                  </pic:blipFill>
+                  <pic:spPr>
+                    <a:xfrm>
+                      <a:off x="0" y="0"/>
+                      <a:ext cx="4257675" cy="161925"/>
+                    </a:xfrm>
+                    <a:prstGeom prst="rect">
+                      <a:avLst/>
+                    </a:prstGeom>
+                  </pic:spPr>
+                </pic:pic>
+              </a:graphicData>
+            </a:graphic>
+          </wp:inline>
+        </w:drawing>
+      </w:r>
+    </w:p>
+    <w:p>
+      <w:pPr>
+        <w:pStyle w:val="PargrafodaLista"/>
+        <w:ind w:left="1080"/>
+        <w:rPr>
+          <w:sz w:val="26"/>
+          <w:szCs w:val="26"/>
+        </w:rPr>
+      </w:pPr>
+      <w:r>
+        <w:rPr>
+          <w:sz w:val="26"/>
+          <w:szCs w:val="26"/>
+        </w:rPr>
+        <w:t>O clique vai disparar uma arrow function, que receberá o evento (como um parâmetro, por exemplo).</w:t>
+      </w:r>
+    </w:p>
+    <w:p>
+      <w:pPr>
+        <w:pStyle w:val="PargrafodaLista"/>
+        <w:ind w:left="1080"/>
+        <w:rPr>
+          <w:sz w:val="26"/>
+          <w:szCs w:val="26"/>
+        </w:rPr>
+      </w:pPr>
+      <w:r>
+        <w:rPr>
+          <w:sz w:val="26"/>
+          <w:szCs w:val="26"/>
+        </w:rPr>
+        <w:t xml:space="preserve">O &amp;&amp; irá garantir que </w:t>
+      </w:r>
+      <w:r>
+        <w:rPr>
+          <w:sz w:val="26"/>
+          <w:szCs w:val="26"/>
+        </w:rPr>
+        <w:t>ele só irá realizar a função caso tenha sido passado a função em props.</w:t>
+      </w:r>
+    </w:p>
+    <w:p>
+      <w:pPr>
+        <w:pStyle w:val="PargrafodaLista"/>
+        <w:ind w:left="1080"/>
+        <w:rPr>
+          <w:sz w:val="26"/>
+          <w:szCs w:val="26"/>
+        </w:rPr>
+      </w:pPr>
+      <w:r>
+        <w:rPr>
+          <w:sz w:val="26"/>
+          <w:szCs w:val="26"/>
+        </w:rPr>
+        <w:t>Arrow function irá chamar a função click() passada por props</w:t>
+      </w:r>
+      <w:r>
+        <w:rPr>
+          <w:sz w:val="26"/>
+          <w:szCs w:val="26"/>
+        </w:rPr>
+        <w:t>, e passará como parâmetro o conteúdo do componente (</w:t>
+      </w:r>
+      <w:r>
+        <w:rPr>
+          <w:sz w:val="26"/>
+          <w:szCs w:val="26"/>
+        </w:rPr>
+        <w:t>props.label</w:t>
+      </w:r>
+      <w:r>
+        <w:rPr>
+          <w:sz w:val="26"/>
+          <w:szCs w:val="26"/>
+        </w:rPr>
+        <w:t>)</w:t>
+      </w:r>
+    </w:p>
+    <w:p>
+      <w:pPr>
+        <w:pStyle w:val="PargrafodaLista"/>
+        <w:ind w:left="1080"/>
+        <w:rPr>
+          <w:sz w:val="26"/>
+          <w:szCs w:val="26"/>
+        </w:rPr>
+      </w:pPr>
+    </w:p>
+    <w:p>
+      <w:pPr>
+        <w:pStyle w:val="PargrafodaLista"/>
+        <w:numPr>
+          <w:ilvl w:val="0"/>
+          <w:numId w:val="4"/>
+        </w:numPr>
+        <w:rPr>
+          <w:sz w:val="26"/>
+          <w:szCs w:val="26"/>
+        </w:rPr>
+      </w:pPr>
+      <w:r>
+        <w:rPr>
+          <w:sz w:val="26"/>
+          <w:szCs w:val="26"/>
+        </w:rPr>
+        <w:t>Para adicionarmos o dígito, iremos criar uma função addDigit fora de render() e instanciá-la  dentro de render()</w:t>
+      </w:r>
+    </w:p>
+    <w:p>
+      <w:pPr>
+        <w:pStyle w:val="PargrafodaLista"/>
         <w:ind w:left="360"/>
         <w:rPr>
           <w:sz w:val="26"/>
           <w:szCs w:val="26"/>
         </w:rPr>
       </w:pPr>
+      <w:r>
+        <w:rPr>
+          <w:noProof/>
+        </w:rPr>
+        <w:drawing>
+          <wp:inline distT="0" distB="0" distL="0" distR="0" wp14:anchorId="2B68431C" wp14:editId="0BA01874">
+            <wp:extent cx="3970421" cy="228600"/>
+            <wp:effectExtent l="0" t="0" r="0" b="0"/>
+            <wp:docPr id="12" name="Imagem 12"/>
+            <wp:cNvGraphicFramePr>
+              <a:graphicFrameLocks xmlns:a="http://schemas.openxmlformats.org/drawingml/2006/main" noChangeAspect="1"/>
+            </wp:cNvGraphicFramePr>
+            <a:graphic xmlns:a="http://schemas.openxmlformats.org/drawingml/2006/main">
+              <a:graphicData uri="http://schemas.openxmlformats.org/drawingml/2006/picture">
+                <pic:pic xmlns:pic="http://schemas.openxmlformats.org/drawingml/2006/picture">
+                  <pic:nvPicPr>
+                    <pic:cNvPr id="1" name=""/>
+                    <pic:cNvPicPr/>
+                  </pic:nvPicPr>
+                  <pic:blipFill>
+                    <a:blip r:embed="rId14"/>
+                    <a:stretch>
+                      <a:fillRect/>
+                    </a:stretch>
+                  </pic:blipFill>
+                  <pic:spPr>
+                    <a:xfrm>
+                      <a:off x="0" y="0"/>
+                      <a:ext cx="3978664" cy="229075"/>
+                    </a:xfrm>
+                    <a:prstGeom prst="rect">
+                      <a:avLst/>
+                    </a:prstGeom>
+                  </pic:spPr>
+                </pic:pic>
+              </a:graphicData>
+            </a:graphic>
+          </wp:inline>
+        </w:drawing>
+      </w:r>
+    </w:p>
+    <w:p>
+      <w:pPr>
+        <w:pStyle w:val="PargrafodaLista"/>
+        <w:ind w:left="360"/>
+        <w:rPr>
+          <w:sz w:val="26"/>
+          <w:szCs w:val="26"/>
+        </w:rPr>
+      </w:pPr>
+      <w:r>
+        <w:rPr>
+          <w:sz w:val="26"/>
+          <w:szCs w:val="26"/>
+        </w:rPr>
+        <w:t>Estamos criando uma arrow function chamada addDigit, passando o parâmetro (n) e referindo ela a função criada exteriormente a render()</w:t>
+      </w:r>
+    </w:p>
+    <w:p>
+      <w:pPr>
+        <w:pStyle w:val="PargrafodaLista"/>
+        <w:ind w:left="360"/>
+        <w:rPr>
+          <w:sz w:val="26"/>
+          <w:szCs w:val="26"/>
+        </w:rPr>
+      </w:pPr>
+      <w:r>
+        <w:rPr>
+          <w:sz w:val="26"/>
+          <w:szCs w:val="26"/>
+        </w:rPr>
+        <w:t>Para garantirmos que o this passado para o componente será o mesmo this de dentro</w:t>
+      </w:r>
+      <w:r>
+        <w:rPr>
+          <w:sz w:val="26"/>
+          <w:szCs w:val="26"/>
+        </w:rPr>
+        <w:t xml:space="preserve"> da classe</w:t>
+      </w:r>
+      <w:r>
+        <w:rPr>
+          <w:sz w:val="26"/>
+          <w:szCs w:val="26"/>
+        </w:rPr>
+        <w:t>, fazemos este novo const</w:t>
+      </w:r>
+    </w:p>
+    <w:p>
+      <w:pPr>
+        <w:pStyle w:val="PargrafodaLista"/>
+        <w:ind w:left="360"/>
+        <w:rPr>
+          <w:sz w:val="26"/>
+          <w:szCs w:val="26"/>
+        </w:rPr>
+      </w:pPr>
+    </w:p>
+    <w:p>
+      <w:pPr>
+        <w:pStyle w:val="PargrafodaLista"/>
+        <w:numPr>
+          <w:ilvl w:val="0"/>
+          <w:numId w:val="7"/>
+        </w:numPr>
+        <w:rPr>
+          <w:sz w:val="26"/>
+          <w:szCs w:val="26"/>
+        </w:rPr>
+      </w:pPr>
+      <w:r>
+        <w:rPr>
+          <w:sz w:val="26"/>
+          <w:szCs w:val="26"/>
+        </w:rPr>
+        <w:t>Iremos definir as opções iniciais da calculadora fora da classe:</w:t>
+      </w:r>
+    </w:p>
+    <w:p>
+      <w:pPr>
+        <w:pStyle w:val="PargrafodaLista"/>
+        <w:ind w:left="360"/>
+        <w:rPr>
+          <w:sz w:val="26"/>
+          <w:szCs w:val="26"/>
+        </w:rPr>
+      </w:pPr>
+      <w:r>
+        <w:rPr>
+          <w:noProof/>
+        </w:rPr>
+        <w:drawing>
+          <wp:inline distT="0" distB="0" distL="0" distR="0" wp14:anchorId="415DDFA8" wp14:editId="4959FB2F">
+            <wp:extent cx="1943100" cy="1323975"/>
+            <wp:effectExtent l="0" t="0" r="0" b="9525"/>
+            <wp:docPr id="13" name="Imagem 13"/>
+            <wp:cNvGraphicFramePr>
+              <a:graphicFrameLocks xmlns:a="http://schemas.openxmlformats.org/drawingml/2006/main" noChangeAspect="1"/>
+            </wp:cNvGraphicFramePr>
+            <a:graphic xmlns:a="http://schemas.openxmlformats.org/drawingml/2006/main">
+              <a:graphicData uri="http://schemas.openxmlformats.org/drawingml/2006/picture">
+                <pic:pic xmlns:pic="http://schemas.openxmlformats.org/drawingml/2006/picture">
+                  <pic:nvPicPr>
+                    <pic:cNvPr id="1" name=""/>
+                    <pic:cNvPicPr/>
+                  </pic:nvPicPr>
+                  <pic:blipFill>
+                    <a:blip r:embed="rId15"/>
+                    <a:stretch>
+                      <a:fillRect/>
+                    </a:stretch>
+                  </pic:blipFill>
+                  <pic:spPr>
+                    <a:xfrm>
+                      <a:off x="0" y="0"/>
+                      <a:ext cx="1943100" cy="1323975"/>
+                    </a:xfrm>
+                    <a:prstGeom prst="rect">
+                      <a:avLst/>
+                    </a:prstGeom>
+                  </pic:spPr>
+                </pic:pic>
+              </a:graphicData>
+            </a:graphic>
+          </wp:inline>
+        </w:drawing>
+      </w:r>
+    </w:p>
+    <w:p>
+      <w:pPr>
+        <w:pStyle w:val="PargrafodaLista"/>
+        <w:ind w:left="360"/>
+        <w:rPr>
+          <w:sz w:val="26"/>
+          <w:szCs w:val="26"/>
+        </w:rPr>
+      </w:pPr>
+      <w:r>
+        <w:rPr>
+          <w:sz w:val="26"/>
+          <w:szCs w:val="26"/>
+        </w:rPr>
+        <w:t>E iremos copiá-la dentro do state da classe:</w:t>
+      </w:r>
+    </w:p>
+    <w:p>
+      <w:pPr>
+        <w:pStyle w:val="PargrafodaLista"/>
+        <w:ind w:left="360"/>
+        <w:rPr>
+          <w:sz w:val="26"/>
+          <w:szCs w:val="26"/>
+        </w:rPr>
+      </w:pPr>
+      <w:r>
+        <w:rPr>
+          <w:noProof/>
+        </w:rPr>
+        <w:drawing>
+          <wp:inline distT="0" distB="0" distL="0" distR="0" wp14:anchorId="0984BB94" wp14:editId="441CE1B3">
+            <wp:extent cx="2238375" cy="209550"/>
+            <wp:effectExtent l="0" t="0" r="9525" b="0"/>
+            <wp:docPr id="14" name="Imagem 14"/>
+            <wp:cNvGraphicFramePr>
+              <a:graphicFrameLocks xmlns:a="http://schemas.openxmlformats.org/drawingml/2006/main" noChangeAspect="1"/>
+            </wp:cNvGraphicFramePr>
+            <a:graphic xmlns:a="http://schemas.openxmlformats.org/drawingml/2006/main">
+              <a:graphicData uri="http://schemas.openxmlformats.org/drawingml/2006/picture">
+                <pic:pic xmlns:pic="http://schemas.openxmlformats.org/drawingml/2006/picture">
+                  <pic:nvPicPr>
+                    <pic:cNvPr id="1" name=""/>
+                    <pic:cNvPicPr/>
+                  </pic:nvPicPr>
+                  <pic:blipFill>
+                    <a:blip r:embed="rId16"/>
+                    <a:stretch>
+                      <a:fillRect/>
+                    </a:stretch>
+                  </pic:blipFill>
+                  <pic:spPr>
+                    <a:xfrm>
+                      <a:off x="0" y="0"/>
+                      <a:ext cx="2238375" cy="209550"/>
+                    </a:xfrm>
+                    <a:prstGeom prst="rect">
+                      <a:avLst/>
+                    </a:prstGeom>
+                  </pic:spPr>
+                </pic:pic>
+              </a:graphicData>
+            </a:graphic>
+          </wp:inline>
+        </w:drawing>
+      </w:r>
+    </w:p>
+    <w:p>
+      <w:pPr>
+        <w:pStyle w:val="PargrafodaLista"/>
+        <w:numPr>
+          <w:ilvl w:val="2"/>
+          <w:numId w:val="7"/>
+        </w:numPr>
+        <w:rPr>
+          <w:sz w:val="26"/>
+          <w:szCs w:val="26"/>
+        </w:rPr>
+      </w:pPr>
+      <w:r>
+        <w:rPr>
+          <w:sz w:val="26"/>
+          <w:szCs w:val="26"/>
+        </w:rPr>
+        <w:lastRenderedPageBreak/>
+        <w:t>displayValue – valor inicial do display</w:t>
+      </w:r>
+    </w:p>
+    <w:p>
+      <w:pPr>
+        <w:pStyle w:val="PargrafodaLista"/>
+        <w:numPr>
+          <w:ilvl w:val="2"/>
+          <w:numId w:val="7"/>
+        </w:numPr>
+        <w:rPr>
+          <w:sz w:val="26"/>
+          <w:szCs w:val="26"/>
+        </w:rPr>
+      </w:pPr>
+      <w:r>
+        <w:rPr>
+          <w:sz w:val="26"/>
+          <w:szCs w:val="26"/>
+        </w:rPr>
+        <w:t>clearDisplay – Se ele irá limpar o display</w:t>
+      </w:r>
+    </w:p>
+    <w:p>
+      <w:pPr>
+        <w:pStyle w:val="PargrafodaLista"/>
+        <w:numPr>
+          <w:ilvl w:val="2"/>
+          <w:numId w:val="7"/>
+        </w:numPr>
+        <w:rPr>
+          <w:sz w:val="26"/>
+          <w:szCs w:val="26"/>
+        </w:rPr>
+      </w:pPr>
+      <w:r>
+        <w:rPr>
+          <w:sz w:val="26"/>
+          <w:szCs w:val="26"/>
+        </w:rPr>
+        <w:t>operation – Operação que está sendo utilizada</w:t>
+      </w:r>
+    </w:p>
+    <w:p>
+      <w:pPr>
+        <w:pStyle w:val="PargrafodaLista"/>
+        <w:numPr>
+          <w:ilvl w:val="2"/>
+          <w:numId w:val="7"/>
+        </w:numPr>
+        <w:rPr>
+          <w:sz w:val="26"/>
+          <w:szCs w:val="26"/>
+        </w:rPr>
+      </w:pPr>
+      <w:r>
+        <w:rPr>
+          <w:sz w:val="26"/>
+          <w:szCs w:val="26"/>
+        </w:rPr>
+        <w:t>value – os dois valores a serem utilizados</w:t>
+      </w:r>
+    </w:p>
+    <w:p>
+      <w:pPr>
+        <w:pStyle w:val="PargrafodaLista"/>
+        <w:numPr>
+          <w:ilvl w:val="2"/>
+          <w:numId w:val="7"/>
+        </w:numPr>
+        <w:rPr>
+          <w:sz w:val="26"/>
+          <w:szCs w:val="26"/>
+        </w:rPr>
+      </w:pPr>
+      <w:r>
+        <w:rPr>
+          <w:sz w:val="26"/>
+          <w:szCs w:val="26"/>
+        </w:rPr>
+        <w:t xml:space="preserve">current – </w:t>
+      </w:r>
+      <w:r>
+        <w:rPr>
+          <w:sz w:val="26"/>
+          <w:szCs w:val="26"/>
+        </w:rPr>
+        <w:t>Qual o índice que estou trabalho em value (0 ou 1)</w:t>
+      </w:r>
+    </w:p>
+    <w:p>
+      <w:pPr>
+        <w:pStyle w:val="PargrafodaLista"/>
+        <w:ind w:left="360"/>
+        <w:rPr>
+          <w:sz w:val="26"/>
+          <w:szCs w:val="26"/>
+        </w:rPr>
+      </w:pPr>
+    </w:p>
+    <w:p>
+      <w:pPr>
+        <w:pStyle w:val="PargrafodaLista"/>
+        <w:numPr>
+          <w:ilvl w:val="0"/>
+          <w:numId w:val="7"/>
+        </w:numPr>
+        <w:rPr>
+          <w:sz w:val="26"/>
+          <w:szCs w:val="26"/>
+        </w:rPr>
+      </w:pPr>
+      <w:r>
+        <w:rPr>
+          <w:b/>
+          <w:bCs/>
+          <w:sz w:val="26"/>
+          <w:szCs w:val="26"/>
+        </w:rPr>
+        <w:t>Função clearMemory</w:t>
+      </w:r>
+      <w:r>
+        <w:rPr>
+          <w:sz w:val="26"/>
+          <w:szCs w:val="26"/>
+        </w:rPr>
+        <w:t>:</w:t>
+      </w:r>
+    </w:p>
+    <w:p>
+      <w:pPr>
+        <w:pStyle w:val="PargrafodaLista"/>
+        <w:numPr>
+          <w:ilvl w:val="2"/>
+          <w:numId w:val="7"/>
+        </w:numPr>
+        <w:rPr>
+          <w:sz w:val="26"/>
+          <w:szCs w:val="26"/>
+        </w:rPr>
+      </w:pPr>
+      <w:r>
+        <w:rPr>
+          <w:sz w:val="26"/>
+          <w:szCs w:val="26"/>
+        </w:rPr>
+        <w:t>Caso seja apertado AC, irá restaurar o state para o estado inicial:</w:t>
+      </w:r>
+    </w:p>
+    <w:p>
+      <w:pPr>
+        <w:pStyle w:val="PargrafodaLista"/>
+        <w:ind w:left="1092"/>
+        <w:rPr>
+          <w:sz w:val="26"/>
+          <w:szCs w:val="26"/>
+        </w:rPr>
+      </w:pPr>
+      <w:r>
+        <w:rPr>
+          <w:noProof/>
+        </w:rPr>
+        <w:drawing>
+          <wp:inline distT="0" distB="0" distL="0" distR="0" wp14:anchorId="6D4A3D11" wp14:editId="5415A498">
+            <wp:extent cx="3114675" cy="657225"/>
+            <wp:effectExtent l="0" t="0" r="9525" b="9525"/>
+            <wp:docPr id="15" name="Imagem 15"/>
+            <wp:cNvGraphicFramePr>
+              <a:graphicFrameLocks xmlns:a="http://schemas.openxmlformats.org/drawingml/2006/main" noChangeAspect="1"/>
+            </wp:cNvGraphicFramePr>
+            <a:graphic xmlns:a="http://schemas.openxmlformats.org/drawingml/2006/main">
+              <a:graphicData uri="http://schemas.openxmlformats.org/drawingml/2006/picture">
+                <pic:pic xmlns:pic="http://schemas.openxmlformats.org/drawingml/2006/picture">
+                  <pic:nvPicPr>
+                    <pic:cNvPr id="1" name=""/>
+                    <pic:cNvPicPr/>
+                  </pic:nvPicPr>
+                  <pic:blipFill>
+                    <a:blip r:embed="rId17"/>
+                    <a:stretch>
+                      <a:fillRect/>
+                    </a:stretch>
+                  </pic:blipFill>
+                  <pic:spPr>
+                    <a:xfrm>
+                      <a:off x="0" y="0"/>
+                      <a:ext cx="3114675" cy="657225"/>
+                    </a:xfrm>
+                    <a:prstGeom prst="rect">
+                      <a:avLst/>
+                    </a:prstGeom>
+                  </pic:spPr>
+                </pic:pic>
+              </a:graphicData>
+            </a:graphic>
+          </wp:inline>
+        </w:drawing>
+      </w:r>
+    </w:p>
+    <w:p>
+      <w:pPr>
+        <w:pStyle w:val="PargrafodaLista"/>
+        <w:ind w:left="1092"/>
+        <w:rPr>
+          <w:sz w:val="26"/>
+          <w:szCs w:val="26"/>
+        </w:rPr>
+      </w:pPr>
+    </w:p>
+    <w:p>
+      <w:pPr>
+        <w:pStyle w:val="PargrafodaLista"/>
+        <w:ind w:left="1092"/>
+        <w:rPr>
+          <w:sz w:val="26"/>
+          <w:szCs w:val="26"/>
+        </w:rPr>
+      </w:pPr>
+    </w:p>
+    <w:p>
+      <w:pPr>
+        <w:pStyle w:val="PargrafodaLista"/>
+        <w:numPr>
+          <w:ilvl w:val="0"/>
+          <w:numId w:val="7"/>
+        </w:numPr>
+        <w:rPr>
+          <w:b/>
+          <w:bCs/>
+          <w:sz w:val="26"/>
+          <w:szCs w:val="26"/>
+        </w:rPr>
+      </w:pPr>
+      <w:r>
+        <w:rPr>
+          <w:b/>
+          <w:bCs/>
+          <w:sz w:val="26"/>
+          <w:szCs w:val="26"/>
+        </w:rPr>
+        <w:t>Função addDigit:</w:t>
+      </w:r>
+    </w:p>
+    <w:p>
+      <w:pPr>
+        <w:pStyle w:val="PargrafodaLista"/>
+        <w:numPr>
+          <w:ilvl w:val="2"/>
+          <w:numId w:val="7"/>
+        </w:numPr>
+        <w:rPr>
+          <w:b/>
+          <w:bCs/>
+          <w:sz w:val="26"/>
+          <w:szCs w:val="26"/>
+        </w:rPr>
+      </w:pPr>
+      <w:r>
+        <w:rPr>
+          <w:sz w:val="26"/>
+          <w:szCs w:val="26"/>
+        </w:rPr>
+        <w:t>Caso seja apertado “.” e já existir ponto no valor</w:t>
+      </w:r>
+      <w:r>
+        <w:rPr>
+          <w:sz w:val="26"/>
+          <w:szCs w:val="26"/>
+        </w:rPr>
+        <w:t>, ele não irá retornar nada</w:t>
+      </w:r>
+    </w:p>
+    <w:p>
+      <w:pPr>
+        <w:pStyle w:val="PargrafodaLista"/>
+        <w:ind w:left="1092"/>
+        <w:rPr>
+          <w:b/>
+          <w:bCs/>
+          <w:sz w:val="26"/>
+          <w:szCs w:val="26"/>
+        </w:rPr>
+      </w:pPr>
+      <w:r>
+        <w:rPr>
+          <w:noProof/>
+        </w:rPr>
+        <w:drawing>
+          <wp:inline distT="0" distB="0" distL="0" distR="0" wp14:anchorId="1BB7E445" wp14:editId="78BCE80E">
+            <wp:extent cx="4391025" cy="561975"/>
+            <wp:effectExtent l="0" t="0" r="9525" b="9525"/>
+            <wp:docPr id="16" name="Imagem 16"/>
+            <wp:cNvGraphicFramePr>
+              <a:graphicFrameLocks xmlns:a="http://schemas.openxmlformats.org/drawingml/2006/main" noChangeAspect="1"/>
+            </wp:cNvGraphicFramePr>
+            <a:graphic xmlns:a="http://schemas.openxmlformats.org/drawingml/2006/main">
+              <a:graphicData uri="http://schemas.openxmlformats.org/drawingml/2006/picture">
+                <pic:pic xmlns:pic="http://schemas.openxmlformats.org/drawingml/2006/picture">
+                  <pic:nvPicPr>
+                    <pic:cNvPr id="1" name=""/>
+                    <pic:cNvPicPr/>
+                  </pic:nvPicPr>
+                  <pic:blipFill>
+                    <a:blip r:embed="rId18"/>
+                    <a:stretch>
+                      <a:fillRect/>
+                    </a:stretch>
+                  </pic:blipFill>
+                  <pic:spPr>
+                    <a:xfrm>
+                      <a:off x="0" y="0"/>
+                      <a:ext cx="4391025" cy="561975"/>
+                    </a:xfrm>
+                    <a:prstGeom prst="rect">
+                      <a:avLst/>
+                    </a:prstGeom>
+                  </pic:spPr>
+                </pic:pic>
+              </a:graphicData>
+            </a:graphic>
+          </wp:inline>
+        </w:drawing>
+      </w:r>
+    </w:p>
+    <w:p>
+      <w:pPr>
+        <w:pStyle w:val="PargrafodaLista"/>
+        <w:numPr>
+          <w:ilvl w:val="2"/>
+          <w:numId w:val="7"/>
+        </w:numPr>
+        <w:rPr>
+          <w:b/>
+          <w:bCs/>
+          <w:sz w:val="26"/>
+          <w:szCs w:val="26"/>
+        </w:rPr>
+      </w:pPr>
+      <w:r>
+        <w:rPr>
+          <w:sz w:val="26"/>
+          <w:szCs w:val="26"/>
+        </w:rPr>
+        <w:t xml:space="preserve">Se o número no display for </w:t>
+      </w:r>
+      <w:r>
+        <w:rPr>
+          <w:sz w:val="26"/>
+          <w:szCs w:val="26"/>
+        </w:rPr>
+        <w:t>“</w:t>
+      </w:r>
+      <w:r>
+        <w:rPr>
+          <w:sz w:val="26"/>
+          <w:szCs w:val="26"/>
+        </w:rPr>
+        <w:t>0</w:t>
+      </w:r>
+      <w:r>
+        <w:rPr>
+          <w:sz w:val="26"/>
+          <w:szCs w:val="26"/>
+        </w:rPr>
+        <w:t>”</w:t>
+      </w:r>
+      <w:r>
+        <w:rPr>
+          <w:sz w:val="26"/>
+          <w:szCs w:val="26"/>
+        </w:rPr>
+        <w:t xml:space="preserve">, e você digitar um número diferente de 0, ele vai apagar o </w:t>
+      </w:r>
+      <w:r>
+        <w:rPr>
+          <w:sz w:val="26"/>
+          <w:szCs w:val="26"/>
+        </w:rPr>
+        <w:t>“0” e digitar o novo número</w:t>
+      </w:r>
+      <w:r>
+        <w:rPr>
+          <w:sz w:val="26"/>
+          <w:szCs w:val="26"/>
+        </w:rPr>
+        <w:t>. A mesma coisa se a variável clearDisplay em state estiver em true</w:t>
+      </w:r>
+    </w:p>
+    <w:p>
+      <w:pPr>
+        <w:pStyle w:val="PargrafodaLista"/>
+        <w:ind w:left="1092"/>
+        <w:rPr>
+          <w:b/>
+          <w:bCs/>
+          <w:sz w:val="26"/>
+          <w:szCs w:val="26"/>
+        </w:rPr>
+      </w:pPr>
+      <w:r>
+        <w:rPr>
+          <w:noProof/>
+        </w:rPr>
+        <w:drawing>
+          <wp:inline distT="0" distB="0" distL="0" distR="0" wp14:anchorId="3B61D088" wp14:editId="3289B957">
+            <wp:extent cx="4724400" cy="390525"/>
+            <wp:effectExtent l="0" t="0" r="0" b="9525"/>
+            <wp:docPr id="17" name="Imagem 17"/>
+            <wp:cNvGraphicFramePr>
+              <a:graphicFrameLocks xmlns:a="http://schemas.openxmlformats.org/drawingml/2006/main" noChangeAspect="1"/>
+            </wp:cNvGraphicFramePr>
+            <a:graphic xmlns:a="http://schemas.openxmlformats.org/drawingml/2006/main">
+              <a:graphicData uri="http://schemas.openxmlformats.org/drawingml/2006/picture">
+                <pic:pic xmlns:pic="http://schemas.openxmlformats.org/drawingml/2006/picture">
+                  <pic:nvPicPr>
+                    <pic:cNvPr id="1" name=""/>
+                    <pic:cNvPicPr/>
+                  </pic:nvPicPr>
+                  <pic:blipFill>
+                    <a:blip r:embed="rId19"/>
+                    <a:stretch>
+                      <a:fillRect/>
+                    </a:stretch>
+                  </pic:blipFill>
+                  <pic:spPr>
+                    <a:xfrm>
+                      <a:off x="0" y="0"/>
+                      <a:ext cx="4724400" cy="390525"/>
+                    </a:xfrm>
+                    <a:prstGeom prst="rect">
+                      <a:avLst/>
+                    </a:prstGeom>
+                  </pic:spPr>
+                </pic:pic>
+              </a:graphicData>
+            </a:graphic>
+          </wp:inline>
+        </w:drawing>
+      </w:r>
+    </w:p>
+    <w:p>
+      <w:pPr>
+        <w:pStyle w:val="PargrafodaLista"/>
+        <w:ind w:left="1092"/>
+        <w:rPr>
+          <w:b/>
+          <w:bCs/>
+          <w:sz w:val="26"/>
+          <w:szCs w:val="26"/>
+        </w:rPr>
+      </w:pPr>
+    </w:p>
+    <w:p>
+      <w:pPr>
+        <w:pStyle w:val="PargrafodaLista"/>
+        <w:numPr>
+          <w:ilvl w:val="2"/>
+          <w:numId w:val="7"/>
+        </w:numPr>
+        <w:rPr>
+          <w:b/>
+          <w:bCs/>
+          <w:sz w:val="26"/>
+          <w:szCs w:val="26"/>
+        </w:rPr>
+      </w:pPr>
+      <w:r>
+        <w:rPr>
+          <w:sz w:val="26"/>
+          <w:szCs w:val="26"/>
+        </w:rPr>
+        <w:t>Para pegarmos o valor já presente no display, iremos utilizar a variável de state clearDisplay, se ela for true, iremos pegar um valor nulo, caso não, iremos pegar pegar o valor em displayValue</w:t>
+      </w:r>
+    </w:p>
+    <w:p>
+      <w:pPr>
+        <w:pStyle w:val="PargrafodaLista"/>
+        <w:ind w:left="1092"/>
+        <w:rPr>
+          <w:b/>
+          <w:bCs/>
+          <w:sz w:val="26"/>
+          <w:szCs w:val="26"/>
+        </w:rPr>
+      </w:pPr>
+      <w:r>
+        <w:rPr>
+          <w:noProof/>
+        </w:rPr>
+        <w:drawing>
+          <wp:inline distT="0" distB="0" distL="0" distR="0" wp14:anchorId="7B453BCF" wp14:editId="2A146D23">
+            <wp:extent cx="4933950" cy="238125"/>
+            <wp:effectExtent l="0" t="0" r="0" b="9525"/>
+            <wp:docPr id="18" name="Imagem 18"/>
+            <wp:cNvGraphicFramePr>
+              <a:graphicFrameLocks xmlns:a="http://schemas.openxmlformats.org/drawingml/2006/main" noChangeAspect="1"/>
+            </wp:cNvGraphicFramePr>
+            <a:graphic xmlns:a="http://schemas.openxmlformats.org/drawingml/2006/main">
+              <a:graphicData uri="http://schemas.openxmlformats.org/drawingml/2006/picture">
+                <pic:pic xmlns:pic="http://schemas.openxmlformats.org/drawingml/2006/picture">
+                  <pic:nvPicPr>
+                    <pic:cNvPr id="1" name=""/>
+                    <pic:cNvPicPr/>
+                  </pic:nvPicPr>
+                  <pic:blipFill>
+                    <a:blip r:embed="rId20"/>
+                    <a:stretch>
+                      <a:fillRect/>
+                    </a:stretch>
+                  </pic:blipFill>
+                  <pic:spPr>
+                    <a:xfrm>
+                      <a:off x="0" y="0"/>
+                      <a:ext cx="4933950" cy="238125"/>
+                    </a:xfrm>
+                    <a:prstGeom prst="rect">
+                      <a:avLst/>
+                    </a:prstGeom>
+                  </pic:spPr>
+                </pic:pic>
+              </a:graphicData>
+            </a:graphic>
+          </wp:inline>
+        </w:drawing>
+      </w:r>
+    </w:p>
+    <w:p>
+      <w:pPr>
+        <w:pStyle w:val="PargrafodaLista"/>
+        <w:numPr>
+          <w:ilvl w:val="2"/>
+          <w:numId w:val="7"/>
+        </w:numPr>
+        <w:rPr>
+          <w:b/>
+          <w:bCs/>
+          <w:sz w:val="26"/>
+          <w:szCs w:val="26"/>
+        </w:rPr>
+      </w:pPr>
+      <w:r>
+        <w:rPr>
+          <w:sz w:val="26"/>
+          <w:szCs w:val="26"/>
+        </w:rPr>
+        <w:t>Uma vez que inserimos o valor no display, podemos passar para false a flag clearDisplay</w:t>
+      </w:r>
+    </w:p>
+    <w:p>
+      <w:pPr>
+        <w:pStyle w:val="PargrafodaLista"/>
+        <w:ind w:left="1092"/>
+        <w:rPr>
+          <w:b/>
+          <w:bCs/>
+          <w:sz w:val="26"/>
+          <w:szCs w:val="26"/>
+        </w:rPr>
+      </w:pPr>
+      <w:r>
+        <w:rPr>
+          <w:noProof/>
+        </w:rPr>
+        <w:drawing>
+          <wp:inline distT="0" distB="0" distL="0" distR="0" wp14:anchorId="3AEBADE7" wp14:editId="7E7B3EB2">
+            <wp:extent cx="5305425" cy="257175"/>
+            <wp:effectExtent l="0" t="0" r="9525" b="9525"/>
+            <wp:docPr id="20" name="Imagem 20"/>
+            <wp:cNvGraphicFramePr>
+              <a:graphicFrameLocks xmlns:a="http://schemas.openxmlformats.org/drawingml/2006/main" noChangeAspect="1"/>
+            </wp:cNvGraphicFramePr>
+            <a:graphic xmlns:a="http://schemas.openxmlformats.org/drawingml/2006/main">
+              <a:graphicData uri="http://schemas.openxmlformats.org/drawingml/2006/picture">
+                <pic:pic xmlns:pic="http://schemas.openxmlformats.org/drawingml/2006/picture">
+                  <pic:nvPicPr>
+                    <pic:cNvPr id="1" name=""/>
+                    <pic:cNvPicPr/>
+                  </pic:nvPicPr>
+                  <pic:blipFill>
+                    <a:blip r:embed="rId21"/>
+                    <a:stretch>
+                      <a:fillRect/>
+                    </a:stretch>
+                  </pic:blipFill>
+                  <pic:spPr>
+                    <a:xfrm>
+                      <a:off x="0" y="0"/>
+                      <a:ext cx="5305425" cy="257175"/>
+                    </a:xfrm>
+                    <a:prstGeom prst="rect">
+                      <a:avLst/>
+                    </a:prstGeom>
+                  </pic:spPr>
+                </pic:pic>
+              </a:graphicData>
+            </a:graphic>
+          </wp:inline>
+        </w:drawing>
+      </w:r>
+    </w:p>
+    <w:p>
+      <w:pPr>
+        <w:pStyle w:val="PargrafodaLista"/>
+        <w:numPr>
+          <w:ilvl w:val="2"/>
+          <w:numId w:val="7"/>
+        </w:numPr>
+        <w:rPr>
+          <w:b/>
+          <w:bCs/>
+          <w:sz w:val="26"/>
+          <w:szCs w:val="26"/>
+        </w:rPr>
+      </w:pPr>
+      <w:r>
+        <w:rPr>
+          <w:sz w:val="26"/>
+          <w:szCs w:val="26"/>
+        </w:rPr>
+        <w:t>Qualquer valor diferente de ponto será armazenado</w:t>
+      </w:r>
+      <w:r>
+        <w:rPr>
+          <w:sz w:val="26"/>
+          <w:szCs w:val="26"/>
+        </w:rPr>
+        <w:t xml:space="preserve"> na variável values de state</w:t>
+      </w:r>
+      <w:r>
+        <w:rPr>
+          <w:sz w:val="26"/>
+          <w:szCs w:val="26"/>
+        </w:rPr>
+        <w:t xml:space="preserve"> (no índice current)</w:t>
+      </w:r>
+    </w:p>
+    <w:p>
+      <w:pPr>
+        <w:pStyle w:val="PargrafodaLista"/>
+        <w:ind w:left="1092"/>
+        <w:rPr>
+          <w:b/>
+          <w:bCs/>
+          <w:sz w:val="26"/>
+          <w:szCs w:val="26"/>
+        </w:rPr>
+      </w:pPr>
+      <w:r>
+        <w:rPr>
+          <w:noProof/>
+        </w:rPr>
+        <w:drawing>
+          <wp:inline distT="0" distB="0" distL="0" distR="0" wp14:anchorId="5D0FA14A" wp14:editId="3BAB7717">
+            <wp:extent cx="3533775" cy="1323975"/>
+            <wp:effectExtent l="0" t="0" r="9525" b="9525"/>
+            <wp:docPr id="21" name="Imagem 21"/>
+            <wp:cNvGraphicFramePr>
+              <a:graphicFrameLocks xmlns:a="http://schemas.openxmlformats.org/drawingml/2006/main" noChangeAspect="1"/>
+            </wp:cNvGraphicFramePr>
+            <a:graphic xmlns:a="http://schemas.openxmlformats.org/drawingml/2006/main">
+              <a:graphicData uri="http://schemas.openxmlformats.org/drawingml/2006/picture">
+                <pic:pic xmlns:pic="http://schemas.openxmlformats.org/drawingml/2006/picture">
+                  <pic:nvPicPr>
+                    <pic:cNvPr id="1" name=""/>
+                    <pic:cNvPicPr/>
+                  </pic:nvPicPr>
+                  <pic:blipFill>
+                    <a:blip r:embed="rId22"/>
+                    <a:stretch>
+                      <a:fillRect/>
+                    </a:stretch>
+                  </pic:blipFill>
+                  <pic:spPr>
+                    <a:xfrm>
+                      <a:off x="0" y="0"/>
+                      <a:ext cx="3533775" cy="1323975"/>
+                    </a:xfrm>
+                    <a:prstGeom prst="rect">
+                      <a:avLst/>
+                    </a:prstGeom>
+                  </pic:spPr>
+                </pic:pic>
+              </a:graphicData>
+            </a:graphic>
+          </wp:inline>
+        </w:drawing>
+      </w:r>
+    </w:p>
+    <w:p>
+      <w:pPr>
+        <w:pStyle w:val="PargrafodaLista"/>
+        <w:numPr>
+          <w:ilvl w:val="0"/>
+          <w:numId w:val="7"/>
+        </w:numPr>
+        <w:rPr>
+          <w:b/>
+          <w:bCs/>
+          <w:sz w:val="26"/>
+          <w:szCs w:val="26"/>
+        </w:rPr>
+      </w:pPr>
+      <w:r>
+        <w:rPr>
+          <w:b/>
+          <w:bCs/>
+          <w:sz w:val="26"/>
+          <w:szCs w:val="26"/>
+        </w:rPr>
+        <w:lastRenderedPageBreak/>
+        <w:t>Função setOperation:</w:t>
+      </w:r>
+    </w:p>
+    <w:p>
+      <w:pPr>
+        <w:pStyle w:val="PargrafodaLista"/>
+        <w:numPr>
+          <w:ilvl w:val="2"/>
+          <w:numId w:val="7"/>
+        </w:numPr>
+        <w:rPr>
+          <w:b/>
+          <w:bCs/>
+          <w:sz w:val="26"/>
+          <w:szCs w:val="26"/>
+        </w:rPr>
+      </w:pPr>
+      <w:r>
+        <w:rPr>
+          <w:sz w:val="26"/>
+          <w:szCs w:val="26"/>
+        </w:rPr>
+        <w:t>Caso estejamos passando o primeiro valor da conta, o state irá receber a operação clicada e passará current para 1 (falando que o número a ser inserido, na próxima operação é o segundo número.</w:t>
+      </w:r>
+      <w:r>
+        <w:rPr>
+          <w:sz w:val="26"/>
+          <w:szCs w:val="26"/>
+        </w:rPr>
+        <w:t xml:space="preserve"> E iremos setar clearDisplay para 1.</w:t>
+      </w:r>
+    </w:p>
+    <w:p>
+      <w:pPr>
+        <w:pStyle w:val="PargrafodaLista"/>
+        <w:shd w:val="clear" w:color="auto" w:fill="1E1E1E"/>
+        <w:spacing w:after="0" w:line="285" w:lineRule="atLeast"/>
+        <w:ind w:left="360"/>
+        <w:rPr>
+          <w:rFonts w:ascii="Consolas" w:eastAsia="Times New Roman" w:hAnsi="Consolas" w:cs="Times New Roman"/>
+          <w:color w:val="D4D4D4"/>
+          <w:sz w:val="21"/>
+          <w:szCs w:val="21"/>
+          <w:lang w:eastAsia="pt-BR"/>
+        </w:rPr>
+      </w:pPr>
+      <w:r>
+        <w:rPr>
+          <w:rFonts w:ascii="Consolas" w:eastAsia="Times New Roman" w:hAnsi="Consolas" w:cs="Times New Roman"/>
+          <w:color w:val="569CD6"/>
+          <w:sz w:val="21"/>
+          <w:szCs w:val="21"/>
+          <w:lang w:eastAsia="pt-BR"/>
+        </w:rPr>
+        <w:t>this</w:t>
+      </w:r>
+      <w:r>
+        <w:rPr>
+          <w:rFonts w:ascii="Consolas" w:eastAsia="Times New Roman" w:hAnsi="Consolas" w:cs="Times New Roman"/>
+          <w:color w:val="D4D4D4"/>
+          <w:sz w:val="21"/>
+          <w:szCs w:val="21"/>
+          <w:lang w:eastAsia="pt-BR"/>
+        </w:rPr>
+        <w:t>.setState({ operation, current: </w:t>
+      </w:r>
+      <w:r>
+        <w:rPr>
+          <w:rFonts w:ascii="Consolas" w:eastAsia="Times New Roman" w:hAnsi="Consolas" w:cs="Times New Roman"/>
+          <w:color w:val="B5CEA8"/>
+          <w:sz w:val="21"/>
+          <w:szCs w:val="21"/>
+          <w:lang w:eastAsia="pt-BR"/>
+        </w:rPr>
+        <w:t>1</w:t>
+      </w:r>
+      <w:r>
+        <w:rPr>
+          <w:rFonts w:ascii="Consolas" w:eastAsia="Times New Roman" w:hAnsi="Consolas" w:cs="Times New Roman"/>
+          <w:color w:val="D4D4D4"/>
+          <w:sz w:val="21"/>
+          <w:szCs w:val="21"/>
+          <w:lang w:eastAsia="pt-BR"/>
+        </w:rPr>
+        <w:t>, clearDisplay: </w:t>
+      </w:r>
+      <w:r>
+        <w:rPr>
+          <w:rFonts w:ascii="Consolas" w:eastAsia="Times New Roman" w:hAnsi="Consolas" w:cs="Times New Roman"/>
+          <w:color w:val="569CD6"/>
+          <w:sz w:val="21"/>
+          <w:szCs w:val="21"/>
+          <w:lang w:eastAsia="pt-BR"/>
+        </w:rPr>
+        <w:t>true</w:t>
+      </w:r>
+      <w:r>
+        <w:rPr>
+          <w:rFonts w:ascii="Consolas" w:eastAsia="Times New Roman" w:hAnsi="Consolas" w:cs="Times New Roman"/>
+          <w:color w:val="D4D4D4"/>
+          <w:sz w:val="21"/>
+          <w:szCs w:val="21"/>
+          <w:lang w:eastAsia="pt-BR"/>
+        </w:rPr>
+        <w:t> });</w:t>
+      </w:r>
+    </w:p>
+    <w:p>
+      <w:pPr>
+        <w:pStyle w:val="PargrafodaLista"/>
+        <w:numPr>
+          <w:ilvl w:val="2"/>
+          <w:numId w:val="7"/>
+        </w:numPr>
+        <w:rPr>
+          <w:b/>
+          <w:bCs/>
+          <w:sz w:val="26"/>
+          <w:szCs w:val="26"/>
+        </w:rPr>
+      </w:pPr>
+      <w:r>
+        <w:rPr>
+          <w:sz w:val="26"/>
+          <w:szCs w:val="26"/>
+        </w:rPr>
+        <w:t>Caso apertamos alguma operação e já está no segundo índice, ele irá verificar se a operação é a de “igual”</w:t>
+      </w:r>
+    </w:p>
+    <w:p>
+      <w:pPr>
+        <w:pStyle w:val="PargrafodaLista"/>
+        <w:shd w:val="clear" w:color="auto" w:fill="1E1E1E"/>
+        <w:spacing w:after="0" w:line="285" w:lineRule="atLeast"/>
+        <w:ind w:left="744" w:firstLine="348"/>
+        <w:rPr>
+          <w:rFonts w:ascii="Consolas" w:eastAsia="Times New Roman" w:hAnsi="Consolas" w:cs="Times New Roman"/>
+          <w:color w:val="CE9178"/>
+          <w:sz w:val="21"/>
+          <w:szCs w:val="21"/>
+          <w:lang w:eastAsia="pt-BR"/>
+        </w:rPr>
+      </w:pPr>
+      <w:r>
+        <w:rPr>
+          <w:rFonts w:ascii="Consolas" w:eastAsia="Times New Roman" w:hAnsi="Consolas" w:cs="Times New Roman"/>
+          <w:color w:val="569CD6"/>
+          <w:sz w:val="21"/>
+          <w:szCs w:val="21"/>
+          <w:lang w:eastAsia="pt-BR"/>
+        </w:rPr>
+        <w:t>const</w:t>
+      </w:r>
+      <w:r>
+        <w:rPr>
+          <w:rFonts w:ascii="Consolas" w:eastAsia="Times New Roman" w:hAnsi="Consolas" w:cs="Times New Roman"/>
+          <w:color w:val="D4D4D4"/>
+          <w:sz w:val="21"/>
+          <w:szCs w:val="21"/>
+          <w:lang w:eastAsia="pt-BR"/>
+        </w:rPr>
+        <w:t> equals = operation === </w:t>
+      </w:r>
+      <w:r>
+        <w:rPr>
+          <w:rFonts w:ascii="Consolas" w:eastAsia="Times New Roman" w:hAnsi="Consolas" w:cs="Times New Roman"/>
+          <w:color w:val="CE9178"/>
+          <w:sz w:val="21"/>
+          <w:szCs w:val="21"/>
+          <w:lang w:eastAsia="pt-BR"/>
+        </w:rPr>
+        <w:t>"="</w:t>
+      </w:r>
+    </w:p>
+    <w:p>
+      <w:pPr>
+        <w:pStyle w:val="PargrafodaLista"/>
+        <w:ind w:left="1092"/>
+        <w:rPr>
+          <w:b/>
+          <w:bCs/>
+          <w:sz w:val="26"/>
+          <w:szCs w:val="26"/>
+          <w:u w:val="single"/>
+        </w:rPr>
+      </w:pPr>
+    </w:p>
+    <w:p>
+      <w:pPr>
+        <w:pStyle w:val="PargrafodaLista"/>
+        <w:numPr>
+          <w:ilvl w:val="2"/>
+          <w:numId w:val="7"/>
+        </w:numPr>
+        <w:rPr>
+          <w:sz w:val="26"/>
+          <w:szCs w:val="26"/>
+        </w:rPr>
+      </w:pPr>
+      <w:r>
+        <w:rPr>
+          <w:sz w:val="26"/>
+          <w:szCs w:val="26"/>
+        </w:rPr>
+        <w:t xml:space="preserve">Ao selecionarmos a operação, o resultado será armazenado no primeiro índice </w:t>
+      </w:r>
+      <w:r>
+        <w:rPr>
+          <w:sz w:val="26"/>
+          <w:szCs w:val="26"/>
+        </w:rPr>
+        <w:t>de values (em state), e iremos zerar o segundo índice:</w:t>
+      </w:r>
+    </w:p>
+    <w:p>
+      <w:pPr>
+        <w:pStyle w:val="PargrafodaLista"/>
+        <w:shd w:val="clear" w:color="auto" w:fill="1E1E1E"/>
+        <w:spacing w:after="0" w:line="285" w:lineRule="atLeast"/>
+        <w:ind w:left="360"/>
+        <w:rPr>
+          <w:rFonts w:ascii="Consolas" w:eastAsia="Times New Roman" w:hAnsi="Consolas" w:cs="Times New Roman"/>
+          <w:color w:val="D4D4D4"/>
+          <w:sz w:val="21"/>
+          <w:szCs w:val="21"/>
+          <w:lang w:eastAsia="pt-BR"/>
+        </w:rPr>
+      </w:pPr>
+      <w:r>
+        <w:rPr>
+          <w:rFonts w:ascii="Consolas" w:eastAsia="Times New Roman" w:hAnsi="Consolas" w:cs="Times New Roman"/>
+          <w:color w:val="D4D4D4"/>
+          <w:sz w:val="21"/>
+          <w:szCs w:val="21"/>
+          <w:lang w:eastAsia="pt-BR"/>
+        </w:rPr>
+        <w:t>values[</w:t>
+      </w:r>
+      <w:r>
+        <w:rPr>
+          <w:rFonts w:ascii="Consolas" w:eastAsia="Times New Roman" w:hAnsi="Consolas" w:cs="Times New Roman"/>
+          <w:color w:val="B5CEA8"/>
+          <w:sz w:val="21"/>
+          <w:szCs w:val="21"/>
+          <w:lang w:eastAsia="pt-BR"/>
+        </w:rPr>
+        <w:t>0</w:t>
+      </w:r>
+      <w:r>
+        <w:rPr>
+          <w:rFonts w:ascii="Consolas" w:eastAsia="Times New Roman" w:hAnsi="Consolas" w:cs="Times New Roman"/>
+          <w:color w:val="D4D4D4"/>
+          <w:sz w:val="21"/>
+          <w:szCs w:val="21"/>
+          <w:lang w:eastAsia="pt-BR"/>
+        </w:rPr>
+        <w:t>] = eval(</w:t>
+      </w:r>
+      <w:r>
+        <w:rPr>
+          <w:rFonts w:ascii="Consolas" w:eastAsia="Times New Roman" w:hAnsi="Consolas" w:cs="Times New Roman"/>
+          <w:color w:val="CE9178"/>
+          <w:sz w:val="21"/>
+          <w:szCs w:val="21"/>
+          <w:lang w:eastAsia="pt-BR"/>
+        </w:rPr>
+        <w:t>`</w:t>
+      </w:r>
+      <w:r>
+        <w:rPr>
+          <w:rFonts w:ascii="Consolas" w:eastAsia="Times New Roman" w:hAnsi="Consolas" w:cs="Times New Roman"/>
+          <w:color w:val="569CD6"/>
+          <w:sz w:val="21"/>
+          <w:szCs w:val="21"/>
+          <w:lang w:eastAsia="pt-BR"/>
+        </w:rPr>
+        <w:t>${</w:t>
+      </w:r>
+      <w:r>
+        <w:rPr>
+          <w:rFonts w:ascii="Consolas" w:eastAsia="Times New Roman" w:hAnsi="Consolas" w:cs="Times New Roman"/>
+          <w:color w:val="D4D4D4"/>
+          <w:sz w:val="21"/>
+          <w:szCs w:val="21"/>
+          <w:lang w:eastAsia="pt-BR"/>
+        </w:rPr>
+        <w:t>values[</w:t>
+      </w:r>
+      <w:r>
+        <w:rPr>
+          <w:rFonts w:ascii="Consolas" w:eastAsia="Times New Roman" w:hAnsi="Consolas" w:cs="Times New Roman"/>
+          <w:color w:val="B5CEA8"/>
+          <w:sz w:val="21"/>
+          <w:szCs w:val="21"/>
+          <w:lang w:eastAsia="pt-BR"/>
+        </w:rPr>
+        <w:t>0</w:t>
+      </w:r>
+      <w:r>
+        <w:rPr>
+          <w:rFonts w:ascii="Consolas" w:eastAsia="Times New Roman" w:hAnsi="Consolas" w:cs="Times New Roman"/>
+          <w:color w:val="D4D4D4"/>
+          <w:sz w:val="21"/>
+          <w:szCs w:val="21"/>
+          <w:lang w:eastAsia="pt-BR"/>
+        </w:rPr>
+        <w:t>]</w:t>
+      </w:r>
+      <w:r>
+        <w:rPr>
+          <w:rFonts w:ascii="Consolas" w:eastAsia="Times New Roman" w:hAnsi="Consolas" w:cs="Times New Roman"/>
+          <w:color w:val="569CD6"/>
+          <w:sz w:val="21"/>
+          <w:szCs w:val="21"/>
+          <w:lang w:eastAsia="pt-BR"/>
+        </w:rPr>
+        <w:t>}</w:t>
+      </w:r>
+      <w:r>
+        <w:rPr>
+          <w:rFonts w:ascii="Consolas" w:eastAsia="Times New Roman" w:hAnsi="Consolas" w:cs="Times New Roman"/>
+          <w:color w:val="CE9178"/>
+          <w:sz w:val="21"/>
+          <w:szCs w:val="21"/>
+          <w:lang w:eastAsia="pt-BR"/>
+        </w:rPr>
+        <w:t> </w:t>
+      </w:r>
+      <w:r>
+        <w:rPr>
+          <w:rFonts w:ascii="Consolas" w:eastAsia="Times New Roman" w:hAnsi="Consolas" w:cs="Times New Roman"/>
+          <w:color w:val="569CD6"/>
+          <w:sz w:val="21"/>
+          <w:szCs w:val="21"/>
+          <w:lang w:eastAsia="pt-BR"/>
+        </w:rPr>
+        <w:t>${</w:t>
+      </w:r>
+      <w:r>
+        <w:rPr>
+          <w:rFonts w:ascii="Consolas" w:eastAsia="Times New Roman" w:hAnsi="Consolas" w:cs="Times New Roman"/>
+          <w:color w:val="D4D4D4"/>
+          <w:sz w:val="21"/>
+          <w:szCs w:val="21"/>
+          <w:lang w:eastAsia="pt-BR"/>
+        </w:rPr>
+        <w:t>currentOperation</w:t>
+      </w:r>
+      <w:r>
+        <w:rPr>
+          <w:rFonts w:ascii="Consolas" w:eastAsia="Times New Roman" w:hAnsi="Consolas" w:cs="Times New Roman"/>
+          <w:color w:val="569CD6"/>
+          <w:sz w:val="21"/>
+          <w:szCs w:val="21"/>
+          <w:lang w:eastAsia="pt-BR"/>
+        </w:rPr>
+        <w:t>}</w:t>
+      </w:r>
+      <w:r>
+        <w:rPr>
+          <w:rFonts w:ascii="Consolas" w:eastAsia="Times New Roman" w:hAnsi="Consolas" w:cs="Times New Roman"/>
+          <w:color w:val="CE9178"/>
+          <w:sz w:val="21"/>
+          <w:szCs w:val="21"/>
+          <w:lang w:eastAsia="pt-BR"/>
+        </w:rPr>
+        <w:t> </w:t>
+      </w:r>
+      <w:r>
+        <w:rPr>
+          <w:rFonts w:ascii="Consolas" w:eastAsia="Times New Roman" w:hAnsi="Consolas" w:cs="Times New Roman"/>
+          <w:color w:val="569CD6"/>
+          <w:sz w:val="21"/>
+          <w:szCs w:val="21"/>
+          <w:lang w:eastAsia="pt-BR"/>
+        </w:rPr>
+        <w:t>${</w:t>
+      </w:r>
+      <w:r>
+        <w:rPr>
+          <w:rFonts w:ascii="Consolas" w:eastAsia="Times New Roman" w:hAnsi="Consolas" w:cs="Times New Roman"/>
+          <w:color w:val="D4D4D4"/>
+          <w:sz w:val="21"/>
+          <w:szCs w:val="21"/>
+          <w:lang w:eastAsia="pt-BR"/>
+        </w:rPr>
+        <w:t>values[</w:t>
+      </w:r>
+      <w:r>
+        <w:rPr>
+          <w:rFonts w:ascii="Consolas" w:eastAsia="Times New Roman" w:hAnsi="Consolas" w:cs="Times New Roman"/>
+          <w:color w:val="B5CEA8"/>
+          <w:sz w:val="21"/>
+          <w:szCs w:val="21"/>
+          <w:lang w:eastAsia="pt-BR"/>
+        </w:rPr>
+        <w:t>1</w:t>
+      </w:r>
+      <w:r>
+        <w:rPr>
+          <w:rFonts w:ascii="Consolas" w:eastAsia="Times New Roman" w:hAnsi="Consolas" w:cs="Times New Roman"/>
+          <w:color w:val="D4D4D4"/>
+          <w:sz w:val="21"/>
+          <w:szCs w:val="21"/>
+          <w:lang w:eastAsia="pt-BR"/>
+        </w:rPr>
+        <w:t>]</w:t>
+      </w:r>
+      <w:r>
+        <w:rPr>
+          <w:rFonts w:ascii="Consolas" w:eastAsia="Times New Roman" w:hAnsi="Consolas" w:cs="Times New Roman"/>
+          <w:color w:val="569CD6"/>
+          <w:sz w:val="21"/>
+          <w:szCs w:val="21"/>
+          <w:lang w:eastAsia="pt-BR"/>
+        </w:rPr>
+        <w:t>}</w:t>
+      </w:r>
+      <w:r>
+        <w:rPr>
+          <w:rFonts w:ascii="Consolas" w:eastAsia="Times New Roman" w:hAnsi="Consolas" w:cs="Times New Roman"/>
+          <w:color w:val="CE9178"/>
+          <w:sz w:val="21"/>
+          <w:szCs w:val="21"/>
+          <w:lang w:eastAsia="pt-BR"/>
+        </w:rPr>
+        <w:t>`</w:t>
+      </w:r>
+      <w:r>
+        <w:rPr>
+          <w:rFonts w:ascii="Consolas" w:eastAsia="Times New Roman" w:hAnsi="Consolas" w:cs="Times New Roman"/>
+          <w:color w:val="D4D4D4"/>
+          <w:sz w:val="21"/>
+          <w:szCs w:val="21"/>
+          <w:lang w:eastAsia="pt-BR"/>
+        </w:rPr>
+        <w:t>);</w:t>
+      </w:r>
+    </w:p>
+    <w:p>
+      <w:pPr>
+        <w:pStyle w:val="PargrafodaLista"/>
+        <w:shd w:val="clear" w:color="auto" w:fill="1E1E1E"/>
+        <w:spacing w:after="0" w:line="285" w:lineRule="atLeast"/>
+        <w:ind w:left="360"/>
+        <w:rPr>
+          <w:rFonts w:ascii="Consolas" w:eastAsia="Times New Roman" w:hAnsi="Consolas" w:cs="Times New Roman"/>
+          <w:color w:val="D4D4D4"/>
+          <w:sz w:val="21"/>
+          <w:szCs w:val="21"/>
+          <w:lang w:eastAsia="pt-BR"/>
+        </w:rPr>
+      </w:pPr>
+      <w:r>
+        <w:rPr>
+          <w:rFonts w:ascii="Consolas" w:eastAsia="Times New Roman" w:hAnsi="Consolas" w:cs="Times New Roman"/>
+          <w:color w:val="D4D4D4"/>
+          <w:sz w:val="21"/>
+          <w:szCs w:val="21"/>
+          <w:lang w:eastAsia="pt-BR"/>
+        </w:rPr>
+        <w:t>            values[</w:t>
+      </w:r>
+      <w:r>
+        <w:rPr>
+          <w:rFonts w:ascii="Consolas" w:eastAsia="Times New Roman" w:hAnsi="Consolas" w:cs="Times New Roman"/>
+          <w:color w:val="B5CEA8"/>
+          <w:sz w:val="21"/>
+          <w:szCs w:val="21"/>
+          <w:lang w:eastAsia="pt-BR"/>
+        </w:rPr>
+        <w:t>1</w:t>
+      </w:r>
+      <w:r>
+        <w:rPr>
+          <w:rFonts w:ascii="Consolas" w:eastAsia="Times New Roman" w:hAnsi="Consolas" w:cs="Times New Roman"/>
+          <w:color w:val="D4D4D4"/>
+          <w:sz w:val="21"/>
+          <w:szCs w:val="21"/>
+          <w:lang w:eastAsia="pt-BR"/>
+        </w:rPr>
+        <w:t>] = </w:t>
+      </w:r>
+      <w:r>
+        <w:rPr>
+          <w:rFonts w:ascii="Consolas" w:eastAsia="Times New Roman" w:hAnsi="Consolas" w:cs="Times New Roman"/>
+          <w:color w:val="B5CEA8"/>
+          <w:sz w:val="21"/>
+          <w:szCs w:val="21"/>
+          <w:lang w:eastAsia="pt-BR"/>
+        </w:rPr>
+        <w:t>0</w:t>
+      </w:r>
+      <w:r>
+        <w:rPr>
+          <w:rFonts w:ascii="Consolas" w:eastAsia="Times New Roman" w:hAnsi="Consolas" w:cs="Times New Roman"/>
+          <w:color w:val="D4D4D4"/>
+          <w:sz w:val="21"/>
+          <w:szCs w:val="21"/>
+          <w:lang w:eastAsia="pt-BR"/>
+        </w:rPr>
+        <w:t>;</w:t>
+      </w:r>
+    </w:p>
+    <w:p>
+      <w:pPr>
+        <w:pStyle w:val="PargrafodaLista"/>
+        <w:ind w:left="360"/>
+        <w:rPr>
+          <w:sz w:val="26"/>
+          <w:szCs w:val="26"/>
+        </w:rPr>
+      </w:pPr>
+      <w:r>
+        <w:rPr>
+          <w:sz w:val="26"/>
+          <w:szCs w:val="26"/>
+        </w:rPr>
+        <w:tab/>
+        <w:t>O eval é um</w:t>
+      </w:r>
+      <w:r>
+        <w:rPr>
+          <w:sz w:val="26"/>
+          <w:szCs w:val="26"/>
+        </w:rPr>
+        <w:t xml:space="preserve">a função </w:t>
+      </w:r>
+      <w:r>
+        <w:rPr>
+          <w:sz w:val="26"/>
+          <w:szCs w:val="26"/>
+        </w:rPr>
+        <w:t>para executarmos um código presente em uma string</w:t>
+      </w:r>
+    </w:p>
+    <w:p>
+      <w:pPr>
+        <w:pStyle w:val="PargrafodaLista"/>
+        <w:numPr>
+          <w:ilvl w:val="2"/>
+          <w:numId w:val="7"/>
+        </w:numPr>
+        <w:rPr>
+          <w:sz w:val="26"/>
+          <w:szCs w:val="26"/>
+        </w:rPr>
+      </w:pPr>
+      <w:r>
+        <w:rPr>
+          <w:sz w:val="26"/>
+          <w:szCs w:val="26"/>
+        </w:rPr>
+        <w:t>Ao final, iremos salvar o novo estado. Iremos colocar no display o valor após a operação (e armazenado no primeiro índice de values em state). Iremos guardar a operação caso ela seja diferente de equals. Caso tenhamos apertado o equals, ele irá “zerar” a calculadora e atribuir que você não vai continuar a operação com o número antigo</w:t>
+      </w:r>
+      <w:r>
+        <w:rPr>
+          <w:sz w:val="26"/>
+          <w:szCs w:val="26"/>
+        </w:rPr>
+        <w:t>.</w:t>
+      </w:r>
+      <w:r>
+        <w:rPr>
+          <w:sz w:val="26"/>
+          <w:szCs w:val="26"/>
+        </w:rPr>
+        <w:t>Você irá setar a opção clearDisplay e passar o novo values</w:t>
+      </w:r>
     </w:p>
     <w:p/>
     <w:p/>
@@ -1083,7 +3063,7 @@
   <w:abstractNum w:abstractNumId="2" w15:restartNumberingAfterBreak="0">
     <w:nsid w:val="42A616AE"/>
     <w:multiLevelType w:val="hybridMultilevel"/>
-    <w:tmpl w:val="4900DD3C"/>
+    <w:tmpl w:val="408E0E76"/>
     <w:lvl w:ilvl="0" w:tplc="04160001">
       <w:start w:val="1"/>
       <w:numFmt w:val="bullet"/>
@@ -1307,6 +3287,119 @@
     </w:lvl>
   </w:abstractNum>
   <w:abstractNum w:abstractNumId="4" w15:restartNumberingAfterBreak="0">
+    <w:nsid w:val="50C7160E"/>
+    <w:multiLevelType w:val="hybridMultilevel"/>
+    <w:tmpl w:val="14B010A8"/>
+    <w:lvl w:ilvl="0" w:tplc="04160001">
+      <w:start w:val="1"/>
+      <w:numFmt w:val="bullet"/>
+      <w:lvlText w:val=""/>
+      <w:lvlJc w:val="left"/>
+      <w:pPr>
+        <w:ind w:left="360" w:hanging="360"/>
+      </w:pPr>
+      <w:rPr>
+        <w:rFonts w:ascii="Symbol" w:hAnsi="Symbol" w:hint="default"/>
+      </w:rPr>
+    </w:lvl>
+    <w:lvl w:ilvl="1" w:tplc="04160003">
+      <w:start w:val="1"/>
+      <w:numFmt w:val="bullet"/>
+      <w:lvlText w:val="o"/>
+      <w:lvlJc w:val="left"/>
+      <w:pPr>
+        <w:ind w:left="372" w:hanging="360"/>
+      </w:pPr>
+      <w:rPr>
+        <w:rFonts w:ascii="Courier New" w:hAnsi="Courier New" w:cs="Courier New" w:hint="default"/>
+      </w:rPr>
+    </w:lvl>
+    <w:lvl w:ilvl="2" w:tplc="04160005">
+      <w:start w:val="1"/>
+      <w:numFmt w:val="bullet"/>
+      <w:lvlText w:val=""/>
+      <w:lvlJc w:val="left"/>
+      <w:pPr>
+        <w:ind w:left="1092" w:hanging="360"/>
+      </w:pPr>
+      <w:rPr>
+        <w:rFonts w:ascii="Wingdings" w:hAnsi="Wingdings" w:hint="default"/>
+      </w:rPr>
+    </w:lvl>
+    <w:lvl w:ilvl="3" w:tplc="04160001" w:tentative="1">
+      <w:start w:val="1"/>
+      <w:numFmt w:val="bullet"/>
+      <w:lvlText w:val=""/>
+      <w:lvlJc w:val="left"/>
+      <w:pPr>
+        <w:ind w:left="1812" w:hanging="360"/>
+      </w:pPr>
+      <w:rPr>
+        <w:rFonts w:ascii="Symbol" w:hAnsi="Symbol" w:hint="default"/>
+      </w:rPr>
+    </w:lvl>
+    <w:lvl w:ilvl="4" w:tplc="04160003" w:tentative="1">
+      <w:start w:val="1"/>
+      <w:numFmt w:val="bullet"/>
+      <w:lvlText w:val="o"/>
+      <w:lvlJc w:val="left"/>
+      <w:pPr>
+        <w:ind w:left="2532" w:hanging="360"/>
+      </w:pPr>
+      <w:rPr>
+        <w:rFonts w:ascii="Courier New" w:hAnsi="Courier New" w:cs="Courier New" w:hint="default"/>
+      </w:rPr>
+    </w:lvl>
+    <w:lvl w:ilvl="5" w:tplc="04160005" w:tentative="1">
+      <w:start w:val="1"/>
+      <w:numFmt w:val="bullet"/>
+      <w:lvlText w:val=""/>
+      <w:lvlJc w:val="left"/>
+      <w:pPr>
+        <w:ind w:left="3252" w:hanging="360"/>
+      </w:pPr>
+      <w:rPr>
+        <w:rFonts w:ascii="Wingdings" w:hAnsi="Wingdings" w:hint="default"/>
+      </w:rPr>
+    </w:lvl>
+    <w:lvl w:ilvl="6" w:tplc="04160001" w:tentative="1">
+      <w:start w:val="1"/>
+      <w:numFmt w:val="bullet"/>
+      <w:lvlText w:val=""/>
+      <w:lvlJc w:val="left"/>
+      <w:pPr>
+        <w:ind w:left="3972" w:hanging="360"/>
+      </w:pPr>
+      <w:rPr>
+        <w:rFonts w:ascii="Symbol" w:hAnsi="Symbol" w:hint="default"/>
+      </w:rPr>
+    </w:lvl>
+    <w:lvl w:ilvl="7" w:tplc="04160003" w:tentative="1">
+      <w:start w:val="1"/>
+      <w:numFmt w:val="bullet"/>
+      <w:lvlText w:val="o"/>
+      <w:lvlJc w:val="left"/>
+      <w:pPr>
+        <w:ind w:left="4692" w:hanging="360"/>
+      </w:pPr>
+      <w:rPr>
+        <w:rFonts w:ascii="Courier New" w:hAnsi="Courier New" w:cs="Courier New" w:hint="default"/>
+      </w:rPr>
+    </w:lvl>
+    <w:lvl w:ilvl="8" w:tplc="04160005" w:tentative="1">
+      <w:start w:val="1"/>
+      <w:numFmt w:val="bullet"/>
+      <w:lvlText w:val=""/>
+      <w:lvlJc w:val="left"/>
+      <w:pPr>
+        <w:ind w:left="5412" w:hanging="360"/>
+      </w:pPr>
+      <w:rPr>
+        <w:rFonts w:ascii="Wingdings" w:hAnsi="Wingdings" w:hint="default"/>
+      </w:rPr>
+    </w:lvl>
+  </w:abstractNum>
+  <w:abstractNum w:abstractNumId="5" w15:restartNumberingAfterBreak="0">
     <w:nsid w:val="65537951"/>
     <w:multiLevelType w:val="hybridMultilevel"/>
     <w:tmpl w:val="BE7C4028"/>
@@ -1419,10 +3512,10 @@
       </w:rPr>
     </w:lvl>
   </w:abstractNum>
-  <w:abstractNum w:abstractNumId="5" w15:restartNumberingAfterBreak="0">
+  <w:abstractNum w:abstractNumId="6" w15:restartNumberingAfterBreak="0">
     <w:nsid w:val="6A156BF1"/>
     <w:multiLevelType w:val="hybridMultilevel"/>
-    <w:tmpl w:val="030AD32A"/>
+    <w:tmpl w:val="719CC97E"/>
     <w:lvl w:ilvl="0" w:tplc="04160001">
       <w:start w:val="1"/>
       <w:numFmt w:val="bullet"/>
@@ -1536,19 +3629,22 @@
     <w:abstractNumId w:val="3"/>
   </w:num>
   <w:num w:numId="2">
-    <w:abstractNumId w:val="4"/>
+    <w:abstractNumId w:val="5"/>
   </w:num>
   <w:num w:numId="3">
     <w:abstractNumId w:val="0"/>
   </w:num>
   <w:num w:numId="4">
-    <w:abstractNumId w:val="5"/>
+    <w:abstractNumId w:val="6"/>
   </w:num>
   <w:num w:numId="5">
     <w:abstractNumId w:val="1"/>
   </w:num>
   <w:num w:numId="6">
     <w:abstractNumId w:val="2"/>
+  </w:num>
+  <w:num w:numId="7">
+    <w:abstractNumId w:val="4"/>
   </w:num>
 </w:numbering>
 </file>

</xml_diff>